<commit_message>
Master slider changed and slider added
</commit_message>
<xml_diff>
--- a/word/AsYouWishFAQs.docx
+++ b/word/AsYouWishFAQs.docx
@@ -20,79 +20,8 @@
           <w:color w:val="000000"/>
           <w:lang w:eastAsia="en-IN"/>
         </w:rPr>
-        <w:t>1.How do i place order?</w:t>
-      </w:r>
-    </w:p>
-    <w:p>
-      <w:pPr>
-        <w:spacing w:after="0" w:line="240" w:lineRule="auto"/>
-        <w:rPr>
-          <w:rFonts w:ascii="Times New Roman" w:eastAsia="Times New Roman" w:hAnsi="Times New Roman" w:cs="Times New Roman"/>
-          <w:sz w:val="24"/>
-          <w:szCs w:val="24"/>
-          <w:lang w:eastAsia="en-IN"/>
-        </w:rPr>
-      </w:pPr>
-    </w:p>
-    <w:p>
-      <w:pPr>
-        <w:spacing w:after="0" w:line="240" w:lineRule="auto"/>
-        <w:rPr>
-          <w:rFonts w:ascii="Times New Roman" w:eastAsia="Times New Roman" w:hAnsi="Times New Roman" w:cs="Times New Roman"/>
-          <w:sz w:val="24"/>
-          <w:szCs w:val="24"/>
-          <w:lang w:eastAsia="en-IN"/>
-        </w:rPr>
-      </w:pPr>
-      <w:r>
-        <w:rPr>
-          <w:rFonts w:ascii="Arial" w:eastAsia="Times New Roman" w:hAnsi="Arial" w:cs="Arial"/>
-          <w:color w:val="000000"/>
-          <w:lang w:eastAsia="en-IN"/>
-        </w:rPr>
-        <w:t xml:space="preserve">-You need to whatsapp us at 9681107027,from there you will be provided with a form </w:t>
-      </w:r>
-    </w:p>
-    <w:p>
-      <w:pPr>
-        <w:spacing w:after="0" w:line="240" w:lineRule="auto"/>
-        <w:rPr>
-          <w:rFonts w:ascii="Times New Roman" w:eastAsia="Times New Roman" w:hAnsi="Times New Roman" w:cs="Times New Roman"/>
-          <w:sz w:val="24"/>
-          <w:szCs w:val="24"/>
-          <w:lang w:eastAsia="en-IN"/>
-        </w:rPr>
-      </w:pPr>
-      <w:r>
-        <w:rPr>
-          <w:rFonts w:ascii="Arial" w:eastAsia="Times New Roman" w:hAnsi="Arial" w:cs="Arial"/>
-          <w:color w:val="000000"/>
-          <w:lang w:eastAsia="en-IN"/>
-        </w:rPr>
-        <w:t>-Post you fill the form,and make the payment. You will receive a confirmation mail with the expected delivery date.</w:t>
-      </w:r>
-    </w:p>
-    <w:p>
-      <w:pPr>
-        <w:spacing w:after="240" w:line="240" w:lineRule="auto"/>
-        <w:rPr>
-          <w:rFonts w:ascii="Times New Roman" w:eastAsia="Times New Roman" w:hAnsi="Times New Roman" w:cs="Times New Roman"/>
-          <w:sz w:val="24"/>
-          <w:szCs w:val="24"/>
-          <w:lang w:eastAsia="en-IN"/>
-        </w:rPr>
-      </w:pPr>
-    </w:p>
-    <w:p>
-      <w:pPr>
-        <w:spacing w:after="0" w:line="240" w:lineRule="auto"/>
-        <w:rPr>
-          <w:rFonts w:ascii="Times New Roman" w:eastAsia="Times New Roman" w:hAnsi="Times New Roman" w:cs="Times New Roman"/>
-          <w:sz w:val="24"/>
-          <w:szCs w:val="24"/>
-          <w:lang w:eastAsia="en-IN"/>
-        </w:rPr>
-      </w:pPr>
+        <w:t xml:space="preserve">1.How do </w:t>
+      </w:r>
       <w:r>
         <w:rPr>
           <w:rFonts w:ascii="Arial" w:eastAsia="Times New Roman" w:hAnsi="Arial" w:cs="Arial"/>
@@ -101,60 +30,8 @@
           <w:color w:val="000000"/>
           <w:lang w:eastAsia="en-IN"/>
         </w:rPr>
-        <w:t>2.In how many days will the order be delivered?</w:t>
-      </w:r>
-    </w:p>
-    <w:p>
-      <w:pPr>
-        <w:spacing w:after="0" w:line="240" w:lineRule="auto"/>
-        <w:rPr>
-          <w:rFonts w:ascii="Times New Roman" w:eastAsia="Times New Roman" w:hAnsi="Times New Roman" w:cs="Times New Roman"/>
-          <w:sz w:val="24"/>
-          <w:szCs w:val="24"/>
-          <w:lang w:eastAsia="en-IN"/>
-        </w:rPr>
-      </w:pPr>
-    </w:p>
-    <w:p>
-      <w:pPr>
-        <w:spacing w:after="0" w:line="240" w:lineRule="auto"/>
-        <w:rPr>
-          <w:rFonts w:ascii="Times New Roman" w:eastAsia="Times New Roman" w:hAnsi="Times New Roman" w:cs="Times New Roman"/>
-          <w:sz w:val="24"/>
-          <w:szCs w:val="24"/>
-          <w:lang w:eastAsia="en-IN"/>
-        </w:rPr>
-      </w:pPr>
-      <w:r>
-        <w:rPr>
-          <w:rFonts w:ascii="Arial" w:eastAsia="Times New Roman" w:hAnsi="Arial" w:cs="Arial"/>
-          <w:color w:val="000000"/>
-          <w:lang w:eastAsia="en-IN"/>
-        </w:rPr>
-        <w:t>-Within 5 to 10 days.</w:t>
-      </w:r>
-    </w:p>
-    <w:p>
-      <w:pPr>
-        <w:spacing w:after="0" w:line="240" w:lineRule="auto"/>
-        <w:rPr>
-          <w:rFonts w:ascii="Times New Roman" w:eastAsia="Times New Roman" w:hAnsi="Times New Roman" w:cs="Times New Roman"/>
-          <w:sz w:val="24"/>
-          <w:szCs w:val="24"/>
-          <w:lang w:eastAsia="en-IN"/>
-        </w:rPr>
-      </w:pPr>
-    </w:p>
-    <w:p>
-      <w:pPr>
-        <w:spacing w:after="0" w:line="240" w:lineRule="auto"/>
-        <w:rPr>
-          <w:rFonts w:ascii="Times New Roman" w:eastAsia="Times New Roman" w:hAnsi="Times New Roman" w:cs="Times New Roman"/>
-          <w:sz w:val="24"/>
-          <w:szCs w:val="24"/>
-          <w:lang w:eastAsia="en-IN"/>
-        </w:rPr>
-      </w:pPr>
+        <w:t>I</w:t>
+      </w:r>
       <w:r>
         <w:rPr>
           <w:rFonts w:ascii="Arial" w:eastAsia="Times New Roman" w:hAnsi="Arial" w:cs="Arial"/>
@@ -163,61 +40,111 @@
           <w:color w:val="000000"/>
           <w:lang w:eastAsia="en-IN"/>
         </w:rPr>
-        <w:t>3.Medium of payment?</w:t>
-      </w:r>
-    </w:p>
-    <w:p>
-      <w:pPr>
-        <w:spacing w:after="0" w:line="240" w:lineRule="auto"/>
-        <w:rPr>
-          <w:rFonts w:ascii="Times New Roman" w:eastAsia="Times New Roman" w:hAnsi="Times New Roman" w:cs="Times New Roman"/>
-          <w:sz w:val="24"/>
-          <w:szCs w:val="24"/>
-          <w:lang w:eastAsia="en-IN"/>
-        </w:rPr>
-      </w:pPr>
-    </w:p>
-    <w:p>
-      <w:pPr>
-        <w:spacing w:after="0" w:line="240" w:lineRule="auto"/>
-        <w:rPr>
-          <w:rFonts w:ascii="Times New Roman" w:eastAsia="Times New Roman" w:hAnsi="Times New Roman" w:cs="Times New Roman"/>
-          <w:sz w:val="24"/>
-          <w:szCs w:val="24"/>
-          <w:lang w:eastAsia="en-IN"/>
-        </w:rPr>
-      </w:pPr>
-      <w:r>
-        <w:rPr>
-          <w:rFonts w:ascii="Arial" w:eastAsia="Times New Roman" w:hAnsi="Arial" w:cs="Arial"/>
-          <w:color w:val="000000"/>
-          <w:lang w:eastAsia="en-IN"/>
-        </w:rPr>
-        <w:t>-Bank Transfer</w:t>
-      </w:r>
-    </w:p>
-    <w:p>
-      <w:pPr>
-        <w:spacing w:after="0" w:line="240" w:lineRule="auto"/>
-        <w:rPr>
-          <w:rFonts w:ascii="Times New Roman" w:eastAsia="Times New Roman" w:hAnsi="Times New Roman" w:cs="Times New Roman"/>
-          <w:sz w:val="24"/>
-          <w:szCs w:val="24"/>
-          <w:lang w:eastAsia="en-IN"/>
-        </w:rPr>
-      </w:pPr>
-      <w:r>
-        <w:rPr>
-          <w:rFonts w:ascii="Arial" w:eastAsia="Times New Roman" w:hAnsi="Arial" w:cs="Arial"/>
-          <w:color w:val="000000"/>
-          <w:lang w:eastAsia="en-IN"/>
-        </w:rPr>
-        <w:t>-Paytm</w:t>
-      </w:r>
-    </w:p>
-    <w:p>
-      <w:pPr>
-        <w:spacing w:after="0" w:line="240" w:lineRule="auto"/>
+        <w:t xml:space="preserve"> place order?</w:t>
+      </w:r>
+    </w:p>
+    <w:p>
+      <w:pPr>
+        <w:spacing w:after="0" w:line="240" w:lineRule="auto"/>
+        <w:rPr>
+          <w:rFonts w:ascii="Times New Roman" w:eastAsia="Times New Roman" w:hAnsi="Times New Roman" w:cs="Times New Roman"/>
+          <w:sz w:val="24"/>
+          <w:szCs w:val="24"/>
+          <w:lang w:eastAsia="en-IN"/>
+        </w:rPr>
+      </w:pPr>
+    </w:p>
+    <w:p>
+      <w:pPr>
+        <w:spacing w:after="0" w:line="240" w:lineRule="auto"/>
+        <w:rPr>
+          <w:rFonts w:ascii="Times New Roman" w:eastAsia="Times New Roman" w:hAnsi="Times New Roman" w:cs="Times New Roman"/>
+          <w:sz w:val="24"/>
+          <w:szCs w:val="24"/>
+          <w:lang w:eastAsia="en-IN"/>
+        </w:rPr>
+      </w:pPr>
+      <w:r>
+        <w:rPr>
+          <w:rFonts w:ascii="Arial" w:eastAsia="Times New Roman" w:hAnsi="Arial" w:cs="Arial"/>
+          <w:color w:val="000000"/>
+          <w:lang w:eastAsia="en-IN"/>
+        </w:rPr>
+        <w:t xml:space="preserve">-You need to </w:t>
+      </w:r>
+      <w:r>
+        <w:rPr>
+          <w:rFonts w:ascii="Arial" w:eastAsia="Times New Roman" w:hAnsi="Arial" w:cs="Arial"/>
+          <w:color w:val="000000"/>
+          <w:lang w:eastAsia="en-IN"/>
+        </w:rPr>
+        <w:t>W</w:t>
+      </w:r>
+      <w:bookmarkStart w:id="0" w:name="_GoBack"/>
+      <w:bookmarkEnd w:id="0"/>
+      <w:r>
+        <w:rPr>
+          <w:rFonts w:ascii="Arial" w:eastAsia="Times New Roman" w:hAnsi="Arial" w:cs="Arial"/>
+          <w:color w:val="000000"/>
+          <w:lang w:eastAsia="en-IN"/>
+        </w:rPr>
+        <w:t>hats</w:t>
+      </w:r>
+      <w:r>
+        <w:rPr>
+          <w:rFonts w:ascii="Arial" w:eastAsia="Times New Roman" w:hAnsi="Arial" w:cs="Arial"/>
+          <w:color w:val="000000"/>
+          <w:lang w:eastAsia="en-IN"/>
+        </w:rPr>
+        <w:t>A</w:t>
+      </w:r>
+      <w:r>
+        <w:rPr>
+          <w:rFonts w:ascii="Arial" w:eastAsia="Times New Roman" w:hAnsi="Arial" w:cs="Arial"/>
+          <w:color w:val="000000"/>
+          <w:lang w:eastAsia="en-IN"/>
+        </w:rPr>
+        <w:t>pp us at 9681107027,</w:t>
+      </w:r>
+      <w:r>
+        <w:rPr>
+          <w:rFonts w:ascii="Arial" w:eastAsia="Times New Roman" w:hAnsi="Arial" w:cs="Arial"/>
+          <w:color w:val="000000"/>
+          <w:lang w:eastAsia="en-IN"/>
+        </w:rPr>
+        <w:t xml:space="preserve"> </w:t>
+      </w:r>
+      <w:r>
+        <w:rPr>
+          <w:rFonts w:ascii="Arial" w:eastAsia="Times New Roman" w:hAnsi="Arial" w:cs="Arial"/>
+          <w:color w:val="000000"/>
+          <w:lang w:eastAsia="en-IN"/>
+        </w:rPr>
+        <w:t xml:space="preserve">from there you will be provided with a form </w:t>
+      </w:r>
+    </w:p>
+    <w:p>
+      <w:pPr>
+        <w:spacing w:after="0" w:line="240" w:lineRule="auto"/>
+        <w:rPr>
+          <w:rFonts w:ascii="Times New Roman" w:eastAsia="Times New Roman" w:hAnsi="Times New Roman" w:cs="Times New Roman"/>
+          <w:sz w:val="24"/>
+          <w:szCs w:val="24"/>
+          <w:lang w:eastAsia="en-IN"/>
+        </w:rPr>
+      </w:pPr>
+      <w:r>
+        <w:rPr>
+          <w:rFonts w:ascii="Arial" w:eastAsia="Times New Roman" w:hAnsi="Arial" w:cs="Arial"/>
+          <w:color w:val="000000"/>
+          <w:lang w:eastAsia="en-IN"/>
+        </w:rPr>
+        <w:t>-Post you fill the form, make the payment. You will receive a confirmation mail with the expected delivery date.</w:t>
+      </w:r>
+    </w:p>
+    <w:p>
+      <w:pPr>
+        <w:spacing w:after="240" w:line="240" w:lineRule="auto"/>
         <w:rPr>
           <w:rFonts w:ascii="Times New Roman" w:eastAsia="Times New Roman" w:hAnsi="Times New Roman" w:cs="Times New Roman"/>
           <w:sz w:val="24"/>
@@ -244,6 +171,149 @@
           <w:color w:val="000000"/>
           <w:lang w:eastAsia="en-IN"/>
         </w:rPr>
+        <w:t>2.In how many days will the order be delivered?</w:t>
+      </w:r>
+    </w:p>
+    <w:p>
+      <w:pPr>
+        <w:spacing w:after="0" w:line="240" w:lineRule="auto"/>
+        <w:rPr>
+          <w:rFonts w:ascii="Times New Roman" w:eastAsia="Times New Roman" w:hAnsi="Times New Roman" w:cs="Times New Roman"/>
+          <w:sz w:val="24"/>
+          <w:szCs w:val="24"/>
+          <w:lang w:eastAsia="en-IN"/>
+        </w:rPr>
+      </w:pPr>
+    </w:p>
+    <w:p>
+      <w:pPr>
+        <w:spacing w:after="0" w:line="240" w:lineRule="auto"/>
+        <w:rPr>
+          <w:rFonts w:ascii="Times New Roman" w:eastAsia="Times New Roman" w:hAnsi="Times New Roman" w:cs="Times New Roman"/>
+          <w:sz w:val="24"/>
+          <w:szCs w:val="24"/>
+          <w:lang w:eastAsia="en-IN"/>
+        </w:rPr>
+      </w:pPr>
+      <w:r>
+        <w:rPr>
+          <w:rFonts w:ascii="Arial" w:eastAsia="Times New Roman" w:hAnsi="Arial" w:cs="Arial"/>
+          <w:color w:val="000000"/>
+          <w:lang w:eastAsia="en-IN"/>
+        </w:rPr>
+        <w:t>-Within 5 to 10 days.</w:t>
+      </w:r>
+    </w:p>
+    <w:p>
+      <w:pPr>
+        <w:spacing w:after="0" w:line="240" w:lineRule="auto"/>
+        <w:rPr>
+          <w:rFonts w:ascii="Times New Roman" w:eastAsia="Times New Roman" w:hAnsi="Times New Roman" w:cs="Times New Roman"/>
+          <w:sz w:val="24"/>
+          <w:szCs w:val="24"/>
+          <w:lang w:eastAsia="en-IN"/>
+        </w:rPr>
+      </w:pPr>
+    </w:p>
+    <w:p>
+      <w:pPr>
+        <w:spacing w:after="0" w:line="240" w:lineRule="auto"/>
+        <w:rPr>
+          <w:rFonts w:ascii="Times New Roman" w:eastAsia="Times New Roman" w:hAnsi="Times New Roman" w:cs="Times New Roman"/>
+          <w:sz w:val="24"/>
+          <w:szCs w:val="24"/>
+          <w:lang w:eastAsia="en-IN"/>
+        </w:rPr>
+      </w:pPr>
+      <w:r>
+        <w:rPr>
+          <w:rFonts w:ascii="Arial" w:eastAsia="Times New Roman" w:hAnsi="Arial" w:cs="Arial"/>
+          <w:b/>
+          <w:bCs/>
+          <w:color w:val="000000"/>
+          <w:lang w:eastAsia="en-IN"/>
+        </w:rPr>
+        <w:t>3.Medium of payment?</w:t>
+      </w:r>
+    </w:p>
+    <w:p>
+      <w:pPr>
+        <w:spacing w:after="0" w:line="240" w:lineRule="auto"/>
+        <w:rPr>
+          <w:rFonts w:ascii="Times New Roman" w:eastAsia="Times New Roman" w:hAnsi="Times New Roman" w:cs="Times New Roman"/>
+          <w:sz w:val="24"/>
+          <w:szCs w:val="24"/>
+          <w:lang w:eastAsia="en-IN"/>
+        </w:rPr>
+      </w:pPr>
+    </w:p>
+    <w:p>
+      <w:pPr>
+        <w:spacing w:after="0" w:line="240" w:lineRule="auto"/>
+        <w:rPr>
+          <w:rFonts w:ascii="Times New Roman" w:eastAsia="Times New Roman" w:hAnsi="Times New Roman" w:cs="Times New Roman"/>
+          <w:sz w:val="24"/>
+          <w:szCs w:val="24"/>
+          <w:lang w:eastAsia="en-IN"/>
+        </w:rPr>
+      </w:pPr>
+      <w:r>
+        <w:rPr>
+          <w:rFonts w:ascii="Arial" w:eastAsia="Times New Roman" w:hAnsi="Arial" w:cs="Arial"/>
+          <w:color w:val="000000"/>
+          <w:lang w:eastAsia="en-IN"/>
+        </w:rPr>
+        <w:t>-Bank Transfer</w:t>
+      </w:r>
+    </w:p>
+    <w:p>
+      <w:pPr>
+        <w:spacing w:after="0" w:line="240" w:lineRule="auto"/>
+        <w:rPr>
+          <w:rFonts w:ascii="Times New Roman" w:eastAsia="Times New Roman" w:hAnsi="Times New Roman" w:cs="Times New Roman"/>
+          <w:sz w:val="24"/>
+          <w:szCs w:val="24"/>
+          <w:lang w:eastAsia="en-IN"/>
+        </w:rPr>
+      </w:pPr>
+      <w:r>
+        <w:rPr>
+          <w:rFonts w:ascii="Arial" w:eastAsia="Times New Roman" w:hAnsi="Arial" w:cs="Arial"/>
+          <w:color w:val="000000"/>
+          <w:lang w:eastAsia="en-IN"/>
+        </w:rPr>
+        <w:t>-Paytm</w:t>
+      </w:r>
+    </w:p>
+    <w:p>
+      <w:pPr>
+        <w:spacing w:after="0" w:line="240" w:lineRule="auto"/>
+        <w:rPr>
+          <w:rFonts w:ascii="Times New Roman" w:eastAsia="Times New Roman" w:hAnsi="Times New Roman" w:cs="Times New Roman"/>
+          <w:sz w:val="24"/>
+          <w:szCs w:val="24"/>
+          <w:lang w:eastAsia="en-IN"/>
+        </w:rPr>
+      </w:pPr>
+    </w:p>
+    <w:p>
+      <w:pPr>
+        <w:spacing w:after="0" w:line="240" w:lineRule="auto"/>
+        <w:rPr>
+          <w:rFonts w:ascii="Times New Roman" w:eastAsia="Times New Roman" w:hAnsi="Times New Roman" w:cs="Times New Roman"/>
+          <w:sz w:val="24"/>
+          <w:szCs w:val="24"/>
+          <w:lang w:eastAsia="en-IN"/>
+        </w:rPr>
+      </w:pPr>
+      <w:r>
+        <w:rPr>
+          <w:rFonts w:ascii="Arial" w:eastAsia="Times New Roman" w:hAnsi="Arial" w:cs="Arial"/>
+          <w:b/>
+          <w:bCs/>
+          <w:color w:val="000000"/>
+          <w:lang w:eastAsia="en-IN"/>
+        </w:rPr>
         <w:t>4.How to reach us?</w:t>
       </w:r>
     </w:p>
@@ -274,7 +344,23 @@
           <w:color w:val="000000"/>
           <w:lang w:eastAsia="en-IN"/>
         </w:rPr>
-        <w:t xml:space="preserve">-Contact us at 9681107027 or Email us as </w:t>
+        <w:t>-Contact us at 9681107027 or Email us a</w:t>
+      </w:r>
+      <w:r>
+        <w:rPr>
+          <w:rFonts w:ascii="Arial" w:eastAsia="Times New Roman" w:hAnsi="Arial" w:cs="Arial"/>
+          <w:color w:val="000000"/>
+          <w:lang w:eastAsia="en-IN"/>
+        </w:rPr>
+        <w:t xml:space="preserve">t </w:t>
+      </w:r>
+      <w:r>
+        <w:rPr>
+          <w:rFonts w:ascii="Arial" w:eastAsia="Times New Roman" w:hAnsi="Arial" w:cs="Arial"/>
+          <w:color w:val="000000"/>
+          <w:lang w:eastAsia="en-IN"/>
+        </w:rPr>
+        <w:t xml:space="preserve"> </w:t>
       </w:r>
       <w:hyperlink r:id="rId4" w:history="1">
         <w:r>
@@ -366,7 +452,55 @@
           <w:color w:val="000000"/>
           <w:lang w:eastAsia="en-IN"/>
         </w:rPr>
-        <w:t>Post your order is delivered,if any brokerage found and informed within 24hours .In only that case Replacement will be provided.</w:t>
+        <w:t>Post your order is delivered,</w:t>
+      </w:r>
+      <w:r>
+        <w:rPr>
+          <w:rFonts w:ascii="Arial" w:eastAsia="Times New Roman" w:hAnsi="Arial" w:cs="Arial"/>
+          <w:color w:val="000000"/>
+          <w:lang w:eastAsia="en-IN"/>
+        </w:rPr>
+        <w:t xml:space="preserve"> </w:t>
+      </w:r>
+      <w:r>
+        <w:rPr>
+          <w:rFonts w:ascii="Arial" w:eastAsia="Times New Roman" w:hAnsi="Arial" w:cs="Arial"/>
+          <w:color w:val="000000"/>
+          <w:lang w:eastAsia="en-IN"/>
+        </w:rPr>
+        <w:t>if any brokerage found and informed within 24</w:t>
+      </w:r>
+      <w:r>
+        <w:rPr>
+          <w:rFonts w:ascii="Arial" w:eastAsia="Times New Roman" w:hAnsi="Arial" w:cs="Arial"/>
+          <w:color w:val="000000"/>
+          <w:lang w:eastAsia="en-IN"/>
+        </w:rPr>
+        <w:t xml:space="preserve"> </w:t>
+      </w:r>
+      <w:r>
+        <w:rPr>
+          <w:rFonts w:ascii="Arial" w:eastAsia="Times New Roman" w:hAnsi="Arial" w:cs="Arial"/>
+          <w:color w:val="000000"/>
+          <w:lang w:eastAsia="en-IN"/>
+        </w:rPr>
+        <w:t>hours.</w:t>
+      </w:r>
+      <w:r>
+        <w:rPr>
+          <w:rFonts w:ascii="Arial" w:eastAsia="Times New Roman" w:hAnsi="Arial" w:cs="Arial"/>
+          <w:color w:val="000000"/>
+          <w:lang w:eastAsia="en-IN"/>
+        </w:rPr>
+        <w:t xml:space="preserve"> </w:t>
+      </w:r>
+      <w:r>
+        <w:rPr>
+          <w:rFonts w:ascii="Arial" w:eastAsia="Times New Roman" w:hAnsi="Arial" w:cs="Arial"/>
+          <w:color w:val="000000"/>
+          <w:lang w:eastAsia="en-IN"/>
+        </w:rPr>
+        <w:t>In only that case Replacement will be provided.</w:t>
       </w:r>
     </w:p>
     <w:p>
@@ -398,7 +532,27 @@
           <w:color w:val="000000"/>
           <w:lang w:eastAsia="en-IN"/>
         </w:rPr>
-        <w:t>6.How do i know that my order is being confirmed?</w:t>
+        <w:t xml:space="preserve">6.How do </w:t>
+      </w:r>
+      <w:r>
+        <w:rPr>
+          <w:rFonts w:ascii="Arial" w:eastAsia="Times New Roman" w:hAnsi="Arial" w:cs="Arial"/>
+          <w:b/>
+          <w:bCs/>
+          <w:color w:val="000000"/>
+          <w:lang w:eastAsia="en-IN"/>
+        </w:rPr>
+        <w:t>I</w:t>
+      </w:r>
+      <w:r>
+        <w:rPr>
+          <w:rFonts w:ascii="Arial" w:eastAsia="Times New Roman" w:hAnsi="Arial" w:cs="Arial"/>
+          <w:b/>
+          <w:bCs/>
+          <w:color w:val="000000"/>
+          <w:lang w:eastAsia="en-IN"/>
+        </w:rPr>
+        <w:t xml:space="preserve"> know that my order is being confirmed?</w:t>
       </w:r>
     </w:p>
     <w:p>
@@ -436,7 +590,7 @@
           <w:color w:val="000000"/>
           <w:lang w:eastAsia="en-IN"/>
         </w:rPr>
-        <w:t>-Post you  fill the form &amp; make the payment you will receive a confirmation mail  .</w:t>
+        <w:t>-Post you fill the form &amp; make the payment you will receive a confirmation mail.</w:t>
       </w:r>
     </w:p>
     <w:p>
@@ -514,7 +668,7 @@
           <w:shd w:val="clear" w:color="auto" w:fill="FFFFFF"/>
           <w:lang w:eastAsia="en-IN"/>
         </w:rPr>
-        <w:t>-You can track your order for the latest information on delivery. You will  receive your tracking id from where you will be able to track the current status of your order.</w:t>
+        <w:t>-You can track your order for the latest information on delivery. You will receive your tracking id from where you will be able to track the current status of your order.</w:t>
       </w:r>
     </w:p>
     <w:p>
@@ -549,7 +703,33 @@
           <w:shd w:val="clear" w:color="auto" w:fill="FFFFFF"/>
           <w:lang w:eastAsia="en-IN"/>
         </w:rPr>
-        <w:t>8.How do i send pictures which is to be printed or written  for customisation?</w:t>
+        <w:t xml:space="preserve">8.How do </w:t>
+      </w:r>
+      <w:r>
+        <w:rPr>
+          <w:rFonts w:ascii="Roboto" w:eastAsia="Times New Roman" w:hAnsi="Roboto" w:cs="Times New Roman"/>
+          <w:b/>
+          <w:bCs/>
+          <w:color w:val="242424"/>
+          <w:sz w:val="20"/>
+          <w:szCs w:val="20"/>
+          <w:shd w:val="clear" w:color="auto" w:fill="FFFFFF"/>
+          <w:lang w:eastAsia="en-IN"/>
+        </w:rPr>
+        <w:t>I</w:t>
+      </w:r>
+      <w:r>
+        <w:rPr>
+          <w:rFonts w:ascii="Roboto" w:eastAsia="Times New Roman" w:hAnsi="Roboto" w:cs="Times New Roman"/>
+          <w:b/>
+          <w:bCs/>
+          <w:color w:val="242424"/>
+          <w:sz w:val="20"/>
+          <w:szCs w:val="20"/>
+          <w:shd w:val="clear" w:color="auto" w:fill="FFFFFF"/>
+          <w:lang w:eastAsia="en-IN"/>
+        </w:rPr>
+        <w:t xml:space="preserve"> send pictures which is to be printed or written for customisation?</w:t>
       </w:r>
     </w:p>
     <w:p>
@@ -582,7 +762,7 @@
           <w:shd w:val="clear" w:color="auto" w:fill="FFFFFF"/>
           <w:lang w:eastAsia="en-IN"/>
         </w:rPr>
-        <w:t xml:space="preserve">-You need to mail  at </w:t>
+        <w:t xml:space="preserve">-You need to mail at </w:t>
       </w:r>
       <w:hyperlink r:id="rId5" w:history="1">
         <w:r>
@@ -610,10 +790,7 @@
         <w:t xml:space="preserve"> </w:t>
       </w:r>
     </w:p>
-    <w:p>
-      <w:bookmarkStart w:id="0" w:name="_GoBack"/>
-      <w:bookmarkEnd w:id="0"/>
-    </w:p>
+    <w:p/>
     <w:sectPr>
       <w:pgSz w:w="11906" w:h="16838"/>
       <w:pgMar w:top="1440" w:right="1440" w:bottom="1440" w:left="1440" w:header="708" w:footer="708" w:gutter="0"/>

</xml_diff>